<commit_message>
remove all but first text elements from sdt content
</commit_message>
<xml_diff>
--- a/DocumentCreator.Tests/resources/__template_themis.docx
+++ b/DocumentCreator.Tests/resources/__template_themis.docx
@@ -2,6 +2,48 @@
 <file path=word/document.xml><?xml version="1.0" encoding="utf-8"?>
 <w:document xmlns:wpc="http://schemas.microsoft.com/office/word/2010/wordprocessingCanvas" xmlns:mc="http://schemas.openxmlformats.org/markup-compatibility/2006" xmlns:o="urn:schemas-microsoft-com:office:office" xmlns:r="http://schemas.openxmlformats.org/officeDocument/2006/relationships" xmlns:m="http://schemas.openxmlformats.org/officeDocument/2006/math" xmlns:v="urn:schemas-microsoft-com:vml" xmlns:wp14="http://schemas.microsoft.com/office/word/2010/wordprocessingDrawing" xmlns:wp="http://schemas.openxmlformats.org/drawingml/2006/wordprocessingDrawing" xmlns:w10="urn:schemas-microsoft-com:office:word" xmlns:w="http://schemas.openxmlformats.org/wordprocessingml/2006/main" xmlns:w14="http://schemas.microsoft.com/office/word/2010/wordml" xmlns:w15="http://schemas.microsoft.com/office/word/2012/wordml" xmlns:wpg="http://schemas.microsoft.com/office/word/2010/wordprocessingGroup" xmlns:wpi="http://schemas.microsoft.com/office/word/2010/wordprocessingInk" xmlns:wne="http://schemas.microsoft.com/office/word/2006/wordml" xmlns:wps="http://schemas.microsoft.com/office/word/2010/wordprocessingShape" mc:Ignorable="w14 w15 wp14">
   <w:body>
+    <w:p>
+      <w:r>
+        <w:t xml:space="preserve">Txt1: </w:t>
+      </w:r>
+      <w:sdt>
+        <w:sdtPr>
+          <w:rPr>
+            <w:highlight w:val="yellow"/>
+          </w:rPr>
+          <w:alias w:val="txt1"/>
+          <w:tag w:val="txt1"/>
+          <w:id w:val="676155015"/>
+          <w:placeholder>
+            <w:docPart w:val="838F3FB6E1AB4257A40D71048921A0CC"/>
+          </w:placeholder>
+          <w:showingPlcHdr/>
+          <w:text/>
+        </w:sdtPr>
+        <w:sdtEndPr/>
+        <w:sdtContent>
+          <w:r>
+            <w:rPr>
+              <w:highlight w:val="yellow"/>
+            </w:rPr>
+            <w:t xml:space="preserve">Click </w:t>
+          </w:r>
+          <w:r>
+            <w:rPr>
+              <w:b/>
+              <w:highlight w:val="yellow"/>
+            </w:rPr>
+            <w:t>here to enter</w:t>
+          </w:r>
+          <w:r>
+            <w:rPr>
+              <w:highlight w:val="yellow"/>
+            </w:rPr>
+            <w:t xml:space="preserve"> text.</w:t>
+          </w:r>
+        </w:sdtContent>
+      </w:sdt>
+    </w:p>
     <w:tbl>
       <w:tblPr>
         <w:tblStyle w:val="TableGrid"/>
@@ -18,8 +60,9 @@
             <w:tcW w:w="4315" w:type="dxa"/>
           </w:tcPr>
           <w:p>
-            <w:bookmarkStart w:id="0" w:name="_GoBack"/>
-            <w:bookmarkEnd w:id="0"/>
+            <w:pPr>
+              <w:jc w:val="center"/>
+            </w:pPr>
             <w:r>
               <w:rPr>
                 <w:lang w:val="el-GR"/>
@@ -33,6 +76,9 @@
             <w:tcW w:w="4315" w:type="dxa"/>
           </w:tcPr>
           <w:p>
+            <w:pPr>
+              <w:jc w:val="right"/>
+            </w:pPr>
             <w:r>
               <w:rPr>
                 <w:lang w:val="el-GR"/>
@@ -80,44 +126,82 @@
                         <w:tcW w:w="4315" w:type="dxa"/>
                       </w:tcPr>
                       <w:p>
+                        <w:pPr>
+                          <w:jc w:val="center"/>
+                        </w:pPr>
                         <w:r>
                           <w:rPr>
-                            <w:rStyle w:val="PlaceholderText"/>
+                            <w:b/>
                           </w:rPr>
-                          <w:t>Click here to enter text.</w:t>
+                          <w:t>Click</w:t>
+                        </w:r>
+                        <w:r>
+                          <w:t xml:space="preserve"> </w:t>
+                        </w:r>
+                        <w:r>
+                          <w:rPr>
+                            <w:b/>
+                          </w:rPr>
+                          <w:t>here</w:t>
+                        </w:r>
+                        <w:r>
+                          <w:t xml:space="preserve"> to </w:t>
+                        </w:r>
+                        <w:r>
+                          <w:rPr>
+                            <w:highlight w:val="green"/>
+                          </w:rPr>
+                          <w:t>enter</w:t>
+                        </w:r>
+                        <w:r>
+                          <w:t xml:space="preserve"> text.</w:t>
                         </w:r>
                       </w:p>
                     </w:tc>
                   </w:sdtContent>
                 </w:sdt>
-                <w:sdt>
-                  <w:sdtPr>
-                    <w:alias w:val="Prcntge"/>
-                    <w:tag w:val="Prcntge"/>
-                    <w:id w:val="396560555"/>
-                    <w:placeholder>
-                      <w:docPart w:val="DD9E248D3E6E40EEBB7D70C4947EC10C"/>
-                    </w:placeholder>
-                    <w:showingPlcHdr/>
-                    <w:text/>
-                  </w:sdtPr>
-                  <w:sdtEndPr/>
-                  <w:sdtContent>
-                    <w:tc>
-                      <w:tcPr>
-                        <w:tcW w:w="4315" w:type="dxa"/>
-                      </w:tcPr>
-                      <w:p>
+                <w:tc>
+                  <w:tcPr>
+                    <w:tcW w:w="4315" w:type="dxa"/>
+                  </w:tcPr>
+                  <w:p>
+                    <w:pPr>
+                      <w:jc w:val="right"/>
+                    </w:pPr>
+                    <w:r>
+                      <w:t>==</w:t>
+                    </w:r>
+                    <w:r>
+                      <w:t xml:space="preserve"> </w:t>
+                    </w:r>
+                    <w:sdt>
+                      <w:sdtPr>
+                        <w:alias w:val="Prcntge"/>
+                        <w:tag w:val="Prcntge"/>
+                        <w:id w:val="396560555"/>
+                        <w:placeholder>
+                          <w:docPart w:val="DD9E248D3E6E40EEBB7D70C4947EC10C"/>
+                        </w:placeholder>
+                        <w:text/>
+                      </w:sdtPr>
+                      <w:sdtEndPr/>
+                      <w:sdtContent>
                         <w:r>
                           <w:rPr>
-                            <w:rStyle w:val="PlaceholderText"/>
+                            <w:highlight w:val="green"/>
                           </w:rPr>
-                          <w:t>Click here to enter text.</w:t>
+                          <w:t>Percentage</w:t>
                         </w:r>
-                      </w:p>
-                    </w:tc>
-                  </w:sdtContent>
-                </w:sdt>
+                      </w:sdtContent>
+                    </w:sdt>
+                    <w:r>
+                      <w:t xml:space="preserve"> </w:t>
+                    </w:r>
+                    <w:r>
+                      <w:t>==</w:t>
+                    </w:r>
+                  </w:p>
+                </w:tc>
               </w:tr>
             </w:sdtContent>
           </w:sdt>
@@ -125,6 +209,66 @@
       </w:sdt>
     </w:tbl>
     <w:p/>
+    <w:p>
+      <w:r>
+        <w:t>Txt2:</w:t>
+      </w:r>
+      <w:r>
+        <w:rPr>
+          <w:b/>
+          <w:color w:val="FF0000"/>
+        </w:rPr>
+        <w:t xml:space="preserve"> </w:t>
+      </w:r>
+      <w:sdt>
+        <w:sdtPr>
+          <w:rPr>
+            <w:b/>
+            <w:color w:val="FF0000"/>
+          </w:rPr>
+          <w:alias w:val="txt2"/>
+          <w:tag w:val="txt2"/>
+          <w:id w:val="34705241"/>
+          <w:placeholder>
+            <w:docPart w:val="F8E1EAC8053A4A85BD145036C5E2EBB7"/>
+          </w:placeholder>
+          <w:showingPlcHdr/>
+          <w:text/>
+        </w:sdtPr>
+        <w:sdtEndPr/>
+        <w:sdtContent>
+          <w:r>
+            <w:rPr>
+              <w:rStyle w:val="PlaceholderText"/>
+              <w:b/>
+              <w:color w:val="FF0000"/>
+            </w:rPr>
+            <w:t xml:space="preserve">Click </w:t>
+          </w:r>
+          <w:r>
+            <w:rPr>
+              <w:rStyle w:val="PlaceholderText"/>
+              <w:b/>
+              <w:color w:val="FF0000"/>
+              <w:highlight w:val="lightGray"/>
+            </w:rPr>
+            <w:t>here to enter</w:t>
+          </w:r>
+          <w:r>
+            <w:rPr>
+              <w:rStyle w:val="PlaceholderText"/>
+              <w:b/>
+              <w:color w:val="FF0000"/>
+            </w:rPr>
+            <w:t xml:space="preserve"> text.</w:t>
+          </w:r>
+        </w:sdtContent>
+      </w:sdt>
+    </w:p>
+    <w:p>
+      <w:bookmarkStart w:id="0" w:name="_GoBack"/>
+      <w:bookmarkEnd w:id="0"/>
+    </w:p>
     <w:sectPr>
       <w:pgSz w:w="12240" w:h="15840"/>
       <w:pgMar w:top="1440" w:right="1800" w:bottom="1440" w:left="1800" w:header="708" w:footer="708" w:gutter="0"/>
@@ -670,13 +814,28 @@
       <w:docPartBody>
         <w:p>
           <w:pPr>
-            <w:pStyle w:val="D158B18189474F60A31223991E4892C9"/>
+            <w:pStyle w:val="D158B18189474F60A31223991E4892C92"/>
           </w:pPr>
           <w:r>
+            <w:t xml:space="preserve">Click </w:t>
+          </w:r>
+          <w:r>
             <w:rPr>
-              <w:rStyle w:val="PlaceholderText"/>
+              <w:b/>
             </w:rPr>
-            <w:t>Click here to enter text.</w:t>
+            <w:t>here</w:t>
+          </w:r>
+          <w:r>
+            <w:t xml:space="preserve"> to </w:t>
+          </w:r>
+          <w:r>
+            <w:rPr>
+              <w:highlight w:val="green"/>
+            </w:rPr>
+            <w:t>enter</w:t>
+          </w:r>
+          <w:r>
+            <w:t xml:space="preserve"> text.</w:t>
           </w:r>
         </w:p>
       </w:docPartBody>
@@ -699,13 +858,103 @@
       <w:docPartBody>
         <w:p>
           <w:pPr>
-            <w:pStyle w:val="DD9E248D3E6E40EEBB7D70C4947EC10C"/>
+            <w:pStyle w:val="DD9E248D3E6E40EEBB7D70C4947EC10C1"/>
+          </w:pPr>
+          <w:r>
+            <w:rPr>
+              <w:b/>
+            </w:rPr>
+            <w:t>Click here to enter text.</w:t>
+          </w:r>
+        </w:p>
+      </w:docPartBody>
+    </w:docPart>
+    <w:docPart>
+      <w:docPartPr>
+        <w:name w:val="F8E1EAC8053A4A85BD145036C5E2EBB7"/>
+        <w:category>
+          <w:name w:val="General"/>
+          <w:gallery w:val="placeholder"/>
+        </w:category>
+        <w:types>
+          <w:type w:val="bbPlcHdr"/>
+        </w:types>
+        <w:behaviors>
+          <w:behavior w:val="content"/>
+        </w:behaviors>
+        <w:guid w:val="{5D1EFEB6-0AC2-45A1-BEBB-AC2C76D4D778}"/>
+      </w:docPartPr>
+      <w:docPartBody>
+        <w:p>
+          <w:pPr>
+            <w:pStyle w:val="F8E1EAC8053A4A85BD145036C5E2EBB73"/>
           </w:pPr>
           <w:r>
             <w:rPr>
               <w:rStyle w:val="PlaceholderText"/>
+              <w:b/>
+              <w:color w:val="FF0000"/>
             </w:rPr>
-            <w:t>Click here to enter text.</w:t>
+            <w:t xml:space="preserve">Click </w:t>
+          </w:r>
+          <w:r>
+            <w:rPr>
+              <w:rStyle w:val="PlaceholderText"/>
+              <w:b/>
+              <w:color w:val="FF0000"/>
+              <w:highlight w:val="lightGray"/>
+            </w:rPr>
+            <w:t>here to enter</w:t>
+          </w:r>
+          <w:r>
+            <w:rPr>
+              <w:rStyle w:val="PlaceholderText"/>
+              <w:b/>
+              <w:color w:val="FF0000"/>
+            </w:rPr>
+            <w:t xml:space="preserve"> text.</w:t>
+          </w:r>
+        </w:p>
+      </w:docPartBody>
+    </w:docPart>
+    <w:docPart>
+      <w:docPartPr>
+        <w:name w:val="838F3FB6E1AB4257A40D71048921A0CC"/>
+        <w:category>
+          <w:name w:val="General"/>
+          <w:gallery w:val="placeholder"/>
+        </w:category>
+        <w:types>
+          <w:type w:val="bbPlcHdr"/>
+        </w:types>
+        <w:behaviors>
+          <w:behavior w:val="content"/>
+        </w:behaviors>
+        <w:guid w:val="{42BA53EE-379C-461D-A2BE-0F7646A50366}"/>
+      </w:docPartPr>
+      <w:docPartBody>
+        <w:p>
+          <w:pPr>
+            <w:pStyle w:val="838F3FB6E1AB4257A40D71048921A0CC2"/>
+          </w:pPr>
+          <w:r>
+            <w:rPr>
+              <w:highlight w:val="yellow"/>
+            </w:rPr>
+            <w:t xml:space="preserve">Click </w:t>
+          </w:r>
+          <w:r>
+            <w:rPr>
+              <w:b/>
+              <w:highlight w:val="yellow"/>
+            </w:rPr>
+            <w:t>here to enter</w:t>
+          </w:r>
+          <w:r>
+            <w:rPr>
+              <w:highlight w:val="yellow"/>
+            </w:rPr>
+            <w:t xml:space="preserve"> text.</w:t>
           </w:r>
         </w:p>
       </w:docPartBody>
@@ -758,21 +1007,31 @@
     <w:rsid w:val="00014227"/>
     <w:rsid w:val="0005152F"/>
     <w:rsid w:val="000540A3"/>
+    <w:rsid w:val="0006353A"/>
     <w:rsid w:val="000912CD"/>
     <w:rsid w:val="000F6D44"/>
+    <w:rsid w:val="0015740A"/>
     <w:rsid w:val="00167E28"/>
+    <w:rsid w:val="00182C7C"/>
+    <w:rsid w:val="001E51FB"/>
     <w:rsid w:val="003318D4"/>
+    <w:rsid w:val="00412788"/>
+    <w:rsid w:val="00424A19"/>
     <w:rsid w:val="004B6797"/>
     <w:rsid w:val="00517B1B"/>
+    <w:rsid w:val="005979A4"/>
     <w:rsid w:val="005F1FC3"/>
     <w:rsid w:val="0071171C"/>
     <w:rsid w:val="008079BC"/>
     <w:rsid w:val="008A15FA"/>
+    <w:rsid w:val="00A769D7"/>
     <w:rsid w:val="00A9290A"/>
     <w:rsid w:val="00B5732E"/>
     <w:rsid w:val="00B57BA8"/>
+    <w:rsid w:val="00BA12ED"/>
     <w:rsid w:val="00C00AFB"/>
     <w:rsid w:val="00CA2CD4"/>
+    <w:rsid w:val="00CD1E3E"/>
     <w:rsid w:val="00D13A99"/>
     <w:rsid w:val="00E42073"/>
     <w:rsid w:val="00E7382C"/>
@@ -1226,7 +1485,7 @@
     <w:basedOn w:val="DefaultParagraphFont"/>
     <w:uiPriority w:val="99"/>
     <w:semiHidden/>
-    <w:rsid w:val="008A15FA"/>
+    <w:rsid w:val="0015740A"/>
     <w:rPr>
       <w:color w:val="808080"/>
     </w:rPr>
@@ -2015,6 +2274,73 @@
   <w:style w:type="paragraph" w:customStyle="1" w:styleId="DD9E248D3E6E40EEBB7D70C4947EC10C">
     <w:name w:val="DD9E248D3E6E40EEBB7D70C4947EC10C"/>
     <w:rsid w:val="008A15FA"/>
+    <w:rPr>
+      <w:rFonts w:eastAsiaTheme="minorHAnsi"/>
+    </w:rPr>
+  </w:style>
+  <w:style w:type="paragraph" w:customStyle="1" w:styleId="F8E1EAC8053A4A85BD145036C5E2EBB7">
+    <w:name w:val="F8E1EAC8053A4A85BD145036C5E2EBB7"/>
+    <w:rsid w:val="0006353A"/>
+  </w:style>
+  <w:style w:type="paragraph" w:customStyle="1" w:styleId="838F3FB6E1AB4257A40D71048921A0CC">
+    <w:name w:val="838F3FB6E1AB4257A40D71048921A0CC"/>
+    <w:rsid w:val="00412788"/>
+    <w:rPr>
+      <w:rFonts w:eastAsiaTheme="minorHAnsi"/>
+    </w:rPr>
+  </w:style>
+  <w:style w:type="paragraph" w:customStyle="1" w:styleId="DD9E248D3E6E40EEBB7D70C4947EC10C1">
+    <w:name w:val="DD9E248D3E6E40EEBB7D70C4947EC10C1"/>
+    <w:rsid w:val="00412788"/>
+    <w:rPr>
+      <w:rFonts w:eastAsiaTheme="minorHAnsi"/>
+    </w:rPr>
+  </w:style>
+  <w:style w:type="paragraph" w:customStyle="1" w:styleId="F8E1EAC8053A4A85BD145036C5E2EBB71">
+    <w:name w:val="F8E1EAC8053A4A85BD145036C5E2EBB71"/>
+    <w:rsid w:val="00412788"/>
+    <w:rPr>
+      <w:rFonts w:eastAsiaTheme="minorHAnsi"/>
+    </w:rPr>
+  </w:style>
+  <w:style w:type="paragraph" w:customStyle="1" w:styleId="838F3FB6E1AB4257A40D71048921A0CC1">
+    <w:name w:val="838F3FB6E1AB4257A40D71048921A0CC1"/>
+    <w:rsid w:val="00424A19"/>
+    <w:rPr>
+      <w:rFonts w:eastAsiaTheme="minorHAnsi"/>
+    </w:rPr>
+  </w:style>
+  <w:style w:type="paragraph" w:customStyle="1" w:styleId="D158B18189474F60A31223991E4892C91">
+    <w:name w:val="D158B18189474F60A31223991E4892C91"/>
+    <w:rsid w:val="00424A19"/>
+    <w:rPr>
+      <w:rFonts w:eastAsiaTheme="minorHAnsi"/>
+    </w:rPr>
+  </w:style>
+  <w:style w:type="paragraph" w:customStyle="1" w:styleId="F8E1EAC8053A4A85BD145036C5E2EBB72">
+    <w:name w:val="F8E1EAC8053A4A85BD145036C5E2EBB72"/>
+    <w:rsid w:val="00424A19"/>
+    <w:rPr>
+      <w:rFonts w:eastAsiaTheme="minorHAnsi"/>
+    </w:rPr>
+  </w:style>
+  <w:style w:type="paragraph" w:customStyle="1" w:styleId="838F3FB6E1AB4257A40D71048921A0CC2">
+    <w:name w:val="838F3FB6E1AB4257A40D71048921A0CC2"/>
+    <w:rsid w:val="0015740A"/>
+    <w:rPr>
+      <w:rFonts w:eastAsiaTheme="minorHAnsi"/>
+    </w:rPr>
+  </w:style>
+  <w:style w:type="paragraph" w:customStyle="1" w:styleId="D158B18189474F60A31223991E4892C92">
+    <w:name w:val="D158B18189474F60A31223991E4892C92"/>
+    <w:rsid w:val="0015740A"/>
+    <w:rPr>
+      <w:rFonts w:eastAsiaTheme="minorHAnsi"/>
+    </w:rPr>
+  </w:style>
+  <w:style w:type="paragraph" w:customStyle="1" w:styleId="F8E1EAC8053A4A85BD145036C5E2EBB73">
+    <w:name w:val="F8E1EAC8053A4A85BD145036C5E2EBB73"/>
+    <w:rsid w:val="0015740A"/>
     <w:rPr>
       <w:rFonts w:eastAsiaTheme="minorHAnsi"/>
     </w:rPr>
@@ -2295,7 +2621,7 @@
 </file>
 
 <file path=customXml/itemProps1.xml><?xml version="1.0" encoding="utf-8"?>
-<ds:datastoreItem xmlns:ds="http://schemas.openxmlformats.org/officeDocument/2006/customXml" ds:itemID="{E62EE1E5-5CBA-4F55-BC84-7E4184AA4F4D}">
+<ds:datastoreItem xmlns:ds="http://schemas.openxmlformats.org/officeDocument/2006/customXml" ds:itemID="{64F9E70C-5069-4A0C-AD57-CD7AEA787AB6}">
   <ds:schemaRefs>
     <ds:schemaRef ds:uri="http://schemas.openxmlformats.org/officeDocument/2006/bibliography"/>
   </ds:schemaRefs>

</xml_diff>